<commit_message>
final touchups, need to update the images in the doc
</commit_message>
<xml_diff>
--- a/BlackoutBingo.docx
+++ b/BlackoutBingo.docx
@@ -812,7 +812,13 @@
         <w:rPr>
           <w:lang w:val="en-US" w:eastAsia="en-IL"/>
         </w:rPr>
-        <w:t>Check locally and offline the core game mechanics.</w:t>
+        <w:t>Check locally and offline the core game mechanics</w:t>
+      </w:r>
+      <w:r>
+        <w:rPr>
+          <w:lang w:val="en-US" w:eastAsia="en-IL"/>
+        </w:rPr>
+        <w:t xml:space="preserve"> - Done</w:t>
       </w:r>
     </w:p>
     <w:p>
@@ -844,7 +850,13 @@
         <w:rPr>
           <w:lang w:val="en-US" w:eastAsia="en-IL"/>
         </w:rPr>
-        <w:t>.</w:t>
+        <w:t xml:space="preserve"> </w:t>
+      </w:r>
+      <w:r>
+        <w:rPr>
+          <w:lang w:val="en-US" w:eastAsia="en-IL"/>
+        </w:rPr>
+        <w:t>- Done</w:t>
       </w:r>
     </w:p>
     <w:p>
@@ -876,7 +888,19 @@
         <w:rPr>
           <w:lang w:val="en-US" w:eastAsia="en-IL"/>
         </w:rPr>
-        <w:t>.</w:t>
+        <w:t xml:space="preserve"> –</w:t>
+      </w:r>
+      <w:r>
+        <w:rPr>
+          <w:lang w:val="en-US" w:eastAsia="en-IL"/>
+        </w:rPr>
+        <w:t xml:space="preserve"> Done</w:t>
+      </w:r>
+      <w:r>
+        <w:rPr>
+          <w:lang w:val="en-US" w:eastAsia="en-IL"/>
+        </w:rPr>
+        <w:t xml:space="preserve"> (with 3)</w:t>
       </w:r>
       <w:r>
         <w:rPr>
@@ -1025,6 +1049,28 @@
         <w:rPr>
           <w:lang w:val="en-US" w:eastAsia="en-IL"/>
         </w:rPr>
+        <w:t>Synchronization between the different players – can be demonstrated with the audio synchronization.</w:t>
+      </w:r>
+    </w:p>
+    <w:p>
+      <w:pPr>
+        <w:jc w:val="both"/>
+        <w:rPr>
+          <w:lang w:val="en-US" w:eastAsia="en-IL"/>
+        </w:rPr>
+      </w:pPr>
+    </w:p>
+    <w:p>
+      <w:pPr>
+        <w:jc w:val="both"/>
+        <w:rPr>
+          <w:lang w:val="en-US" w:eastAsia="en-IL"/>
+        </w:rPr>
+      </w:pPr>
+      <w:r>
+        <w:rPr>
+          <w:lang w:val="en-US" w:eastAsia="en-IL"/>
+        </w:rPr>
         <w:t xml:space="preserve">Out of Scope </w:t>
       </w:r>
       <w:r>
@@ -1095,7 +1141,19 @@
         <w:rPr>
           <w:lang w:val="en-US" w:eastAsia="en-IL"/>
         </w:rPr>
-        <w:t>Expected result – should not crush the game for the other players. At most it could be a momentary delay in the gameplay.</w:t>
+        <w:t>Expected result – should not cr</w:t>
+      </w:r>
+      <w:r>
+        <w:rPr>
+          <w:lang w:val="en-US" w:eastAsia="en-IL"/>
+        </w:rPr>
+        <w:t>a</w:t>
+      </w:r>
+      <w:r>
+        <w:rPr>
+          <w:lang w:val="en-US" w:eastAsia="en-IL"/>
+        </w:rPr>
+        <w:t>sh the game for the other players. At most it could be a momentary delay in the gameplay.</w:t>
       </w:r>
     </w:p>
     <w:p>
@@ -1162,7 +1220,29 @@
         <w:rPr>
           <w:lang w:val="en-US" w:eastAsia="en-IL"/>
         </w:rPr>
-        <w:t xml:space="preserve">, where the server could (in the future) serve </w:t>
+        <w:t xml:space="preserve">, where the server </w:t>
+      </w:r>
+      <w:del w:id="0" w:author="Barak Katz" w:date="2021-08-31T20:54:00Z">
+        <w:r>
+          <w:rPr>
+            <w:lang w:val="en-US" w:eastAsia="en-IL"/>
+          </w:rPr>
+          <w:delText>could (in the future)</w:delText>
+        </w:r>
+      </w:del>
+      <w:ins w:id="1" w:author="Barak Katz" w:date="2021-08-31T20:54:00Z">
+        <w:r>
+          <w:rPr>
+            <w:lang w:val="en-US" w:eastAsia="en-IL"/>
+          </w:rPr>
+          <w:t>can</w:t>
+        </w:r>
+      </w:ins>
+      <w:r>
+        <w:rPr>
+          <w:lang w:val="en-US" w:eastAsia="en-IL"/>
+        </w:rPr>
+        <w:t xml:space="preserve"> serve </w:t>
       </w:r>
       <w:proofErr w:type="gramStart"/>
       <w:r>
@@ -1204,7 +1284,121 @@
         <w:rPr>
           <w:lang w:val="en-US" w:eastAsia="en-IL"/>
         </w:rPr>
-        <w:t xml:space="preserve">The main two entities (or actors) are the server side, which would be called the “Remote Game Manager”, and the player side, which would be called the “Local Game Manager”. </w:t>
+        <w:t xml:space="preserve">The main two entities (or actors) are the </w:t>
+      </w:r>
+      <w:r>
+        <w:rPr>
+          <w:b/>
+          <w:bCs/>
+          <w:lang w:val="en-US" w:eastAsia="en-IL"/>
+        </w:rPr>
+        <w:t>server side</w:t>
+      </w:r>
+      <w:r>
+        <w:rPr>
+          <w:b/>
+          <w:bCs/>
+          <w:lang w:val="en-US" w:eastAsia="en-IL"/>
+        </w:rPr>
+        <w:t xml:space="preserve"> (host)</w:t>
+      </w:r>
+      <w:r>
+        <w:rPr>
+          <w:lang w:val="en-US" w:eastAsia="en-IL"/>
+        </w:rPr>
+        <w:t>, which would be called the “</w:t>
+      </w:r>
+      <w:r>
+        <w:rPr>
+          <w:b/>
+          <w:bCs/>
+          <w:lang w:val="en-US" w:eastAsia="en-IL"/>
+        </w:rPr>
+        <w:t>Remote Game Manager</w:t>
+      </w:r>
+      <w:r>
+        <w:rPr>
+          <w:lang w:val="en-US" w:eastAsia="en-IL"/>
+        </w:rPr>
+        <w:t xml:space="preserve">”, and the </w:t>
+      </w:r>
+      <w:r>
+        <w:rPr>
+          <w:b/>
+          <w:bCs/>
+          <w:lang w:val="en-US" w:eastAsia="en-IL"/>
+        </w:rPr>
+        <w:t>player side</w:t>
+      </w:r>
+      <w:r>
+        <w:rPr>
+          <w:b/>
+          <w:bCs/>
+          <w:lang w:val="en-US" w:eastAsia="en-IL"/>
+        </w:rPr>
+        <w:t xml:space="preserve"> (player)</w:t>
+      </w:r>
+      <w:r>
+        <w:rPr>
+          <w:lang w:val="en-US" w:eastAsia="en-IL"/>
+        </w:rPr>
+        <w:t>, which would be called the “</w:t>
+      </w:r>
+      <w:r>
+        <w:rPr>
+          <w:b/>
+          <w:bCs/>
+          <w:lang w:val="en-US" w:eastAsia="en-IL"/>
+        </w:rPr>
+        <w:t>Local Game Manager</w:t>
+      </w:r>
+      <w:r>
+        <w:rPr>
+          <w:lang w:val="en-US" w:eastAsia="en-IL"/>
+        </w:rPr>
+        <w:t xml:space="preserve">”. </w:t>
+      </w:r>
+    </w:p>
+    <w:p>
+      <w:pPr>
+        <w:jc w:val="both"/>
+        <w:rPr>
+          <w:lang w:val="en-US" w:eastAsia="en-IL"/>
+        </w:rPr>
+      </w:pPr>
+      <w:r>
+        <w:rPr>
+          <w:lang w:val="en-US" w:eastAsia="en-IL"/>
+        </w:rPr>
+        <w:t xml:space="preserve">Due to a Photon limitation, and to maintain a single source code for all, each client has them both in scene, however, only the related actions are accessible. At the start of the scene, the </w:t>
+      </w:r>
+      <w:proofErr w:type="spellStart"/>
+      <w:r>
+        <w:rPr>
+          <w:lang w:val="en-US" w:eastAsia="en-IL"/>
+        </w:rPr>
+        <w:t>PlayerSpawn</w:t>
+      </w:r>
+      <w:proofErr w:type="spellEnd"/>
+      <w:r>
+        <w:rPr>
+          <w:lang w:val="en-US" w:eastAsia="en-IL"/>
+        </w:rPr>
+        <w:t xml:space="preserve"> </w:t>
+      </w:r>
+      <w:proofErr w:type="spellStart"/>
+      <w:r>
+        <w:rPr>
+          <w:lang w:val="en-US" w:eastAsia="en-IL"/>
+        </w:rPr>
+        <w:t>gameobject</w:t>
+      </w:r>
+      <w:proofErr w:type="spellEnd"/>
+      <w:r>
+        <w:rPr>
+          <w:lang w:val="en-US" w:eastAsia="en-IL"/>
+        </w:rPr>
+        <w:t xml:space="preserve"> sets the first logged in player to be the host, and all others to be the players.</w:t>
       </w:r>
     </w:p>
     <w:p>
@@ -1282,7 +1476,19 @@
         <w:rPr>
           <w:lang w:val="en-US" w:eastAsia="en-IL"/>
         </w:rPr>
-        <w:t>On the server side, play initialization includes setting the possible ball numbers range, and creating each players bingo card, to allow sending for each local game manager. Once all players are ready to begin, the In-game data generation starts creating the sequence of pulled balls and sends them one at time, simultaneously to all players.</w:t>
+        <w:t>On the server side, play initialization includes setting the possible ball numbers range, and creating each player</w:t>
+      </w:r>
+      <w:r>
+        <w:rPr>
+          <w:lang w:val="en-US" w:eastAsia="en-IL"/>
+        </w:rPr>
+        <w:t>’</w:t>
+      </w:r>
+      <w:r>
+        <w:rPr>
+          <w:lang w:val="en-US" w:eastAsia="en-IL"/>
+        </w:rPr>
+        <w:t>s bingo card, to allow sending for each local game manager. Once all players are ready to begin, the In-game data generation starts creating the sequence of pulled balls and sends them one at time, simultaneously to all players.</w:t>
       </w:r>
       <w:r>
         <w:rPr>
@@ -1339,7 +1545,7 @@
             <wp:cNvGraphicFramePr/>
             <a:graphic xmlns:a="http://schemas.openxmlformats.org/drawingml/2006/main">
               <a:graphicData uri="http://schemas.openxmlformats.org/drawingml/2006/diagram">
-                <dgm:relIds xmlns:dgm="http://schemas.openxmlformats.org/drawingml/2006/diagram" xmlns:r="http://schemas.openxmlformats.org/officeDocument/2006/relationships" r:dm="rId5" r:lo="rId6" r:qs="rId7" r:cs="rId8"/>
+                <dgm:relIds xmlns:dgm="http://schemas.openxmlformats.org/drawingml/2006/diagram" xmlns:r="http://schemas.openxmlformats.org/officeDocument/2006/relationships" r:dm="rId6" r:lo="rId7" r:qs="rId8" r:cs="rId9"/>
               </a:graphicData>
             </a:graphic>
           </wp:inline>
@@ -1387,20 +1593,32 @@
         <w:rPr>
           <w:lang w:val="en-GB" w:eastAsia="en-IL"/>
         </w:rPr>
-        <w:t xml:space="preserve">The gameplay should be similar to </w:t>
+        <w:t xml:space="preserve">The gameplay should be </w:t>
       </w:r>
       <w:proofErr w:type="gramStart"/>
       <w:r>
         <w:rPr>
           <w:lang w:val="en-GB" w:eastAsia="en-IL"/>
         </w:rPr>
-        <w:t>a the</w:t>
+        <w:t>similar to</w:t>
       </w:r>
       <w:proofErr w:type="gramEnd"/>
       <w:r>
         <w:rPr>
           <w:lang w:val="en-GB" w:eastAsia="en-IL"/>
         </w:rPr>
+        <w:t xml:space="preserve"> </w:t>
+      </w:r>
+      <w:r>
+        <w:rPr>
+          <w:lang w:val="en-GB" w:eastAsia="en-IL"/>
+        </w:rPr>
+        <w:t>the</w:t>
+      </w:r>
+      <w:r>
+        <w:rPr>
+          <w:lang w:val="en-GB" w:eastAsia="en-IL"/>
+        </w:rPr>
         <w:t xml:space="preserve"> game “Blackout Bingo”.</w:t>
       </w:r>
     </w:p>
@@ -1435,16 +1653,14 @@
         <w:rPr>
           <w:lang w:val="en-GB" w:eastAsia="en-IL"/>
         </w:rPr>
-        <w:t xml:space="preserve">Load a start screen with a card, and an empty power meter. Scores are initialized to zero for a single session </w:t>
-      </w:r>
-      <w:proofErr w:type="gramStart"/>
+        <w:t>Load a start screen with a card, and an empty power meter. Scores are initialized to zero for a single session game, and</w:t>
+      </w:r>
       <w:r>
         <w:rPr>
           <w:lang w:val="en-GB" w:eastAsia="en-IL"/>
         </w:rPr>
-        <w:t>game, and</w:t>
-      </w:r>
-      <w:proofErr w:type="gramEnd"/>
+        <w:t xml:space="preserve"> per host decision,</w:t>
+      </w:r>
       <w:r>
         <w:rPr>
           <w:lang w:val="en-GB" w:eastAsia="en-IL"/>
@@ -2512,231 +2728,24 @@
     </w:tbl>
     <w:p>
       <w:pPr>
-        <w:pStyle w:val="Heading1"/>
-        <w:rPr>
-          <w:lang w:val="en-US"/>
-        </w:rPr>
-      </w:pPr>
-      <w:r>
-        <w:rPr>
-          <w:lang w:val="en-US"/>
-        </w:rPr>
-        <w:t>Termination</w:t>
-      </w:r>
-    </w:p>
-    <w:p>
-      <w:pPr>
-        <w:rPr>
-          <w:lang w:val="en-US" w:eastAsia="en-IL"/>
-        </w:rPr>
-      </w:pPr>
-      <w:r>
-        <w:rPr>
-          <w:lang w:val="en-US" w:eastAsia="en-IL"/>
-        </w:rPr>
-        <w:t>On the game’s end, the above score calculation is sent to the Remote game manager. Optionally, all relevant game data could be sent for future analysis.</w:t>
-      </w:r>
-    </w:p>
-    <w:p>
-      <w:pPr>
-        <w:pStyle w:val="Heading2"/>
-        <w:jc w:val="both"/>
-        <w:rPr>
-          <w:lang w:val="en-US"/>
-        </w:rPr>
-      </w:pPr>
-      <w:r>
-        <w:rPr>
-          <w:lang w:val="en-US"/>
-        </w:rPr>
-        <w:t>Art</w:t>
-      </w:r>
-    </w:p>
-    <w:p>
-      <w:pPr>
-        <w:pStyle w:val="Heading1"/>
-        <w:rPr>
-          <w:lang w:val="en-US"/>
-        </w:rPr>
-      </w:pPr>
-      <w:r>
-        <w:rPr>
-          <w:lang w:val="en-US"/>
-        </w:rPr>
-        <w:t>Art Style</w:t>
-      </w:r>
-    </w:p>
-    <w:p>
-      <w:pPr>
-        <w:jc w:val="both"/>
-        <w:rPr>
-          <w:lang w:val="en-US"/>
-        </w:rPr>
-      </w:pPr>
-      <w:r>
-        <w:rPr>
-          <w:lang w:val="en-US"/>
-        </w:rPr>
-        <w:t xml:space="preserve">As in the original game, </w:t>
-      </w:r>
-      <w:r>
-        <w:rPr>
-          <w:lang w:val="en-US"/>
-        </w:rPr>
-        <w:t>the game should have a</w:t>
-      </w:r>
-      <w:r>
-        <w:rPr>
-          <w:lang w:val="en-US"/>
-        </w:rPr>
-        <w:t xml:space="preserve"> combination of light cyan and light magenta, which are calming colors.</w:t>
-      </w:r>
-    </w:p>
-    <w:p>
-      <w:pPr>
-        <w:pStyle w:val="Heading1"/>
-        <w:rPr>
-          <w:lang w:val="en-US"/>
-        </w:rPr>
-      </w:pPr>
-      <w:r>
-        <w:rPr>
-          <w:lang w:val="en-US"/>
-        </w:rPr>
-        <w:t>UI</w:t>
-      </w:r>
-    </w:p>
-    <w:p>
-      <w:pPr>
-        <w:rPr>
-          <w:lang w:val="en-US" w:eastAsia="en-IL"/>
-        </w:rPr>
-      </w:pPr>
-      <w:r>
-        <w:rPr>
-          <w:lang w:val="en-US" w:eastAsia="en-IL"/>
-        </w:rPr>
-        <w:t>Most of the UI is created on runtime, which allows the most dynamic game changes. Could be done in advance to look nicer.</w:t>
-      </w:r>
-      <w:r>
-        <w:rPr>
-          <w:lang w:val="en-US" w:eastAsia="en-IL"/>
-        </w:rPr>
-        <w:br/>
-      </w:r>
-    </w:p>
-    <w:p>
-      <w:pPr>
-        <w:jc w:val="both"/>
-        <w:rPr>
-          <w:lang w:val="en-US" w:eastAsia="en-IL"/>
-        </w:rPr>
-      </w:pPr>
-      <w:r>
-        <w:rPr>
-          <w:lang w:val="en-US" w:eastAsia="en-IL"/>
-        </w:rPr>
-        <w:t xml:space="preserve">The position of the buttons could ease transferring into mobile, as </w:t>
-      </w:r>
-      <w:proofErr w:type="gramStart"/>
-      <w:r>
-        <w:rPr>
-          <w:lang w:val="en-US" w:eastAsia="en-IL"/>
-        </w:rPr>
-        <w:t>the majority of</w:t>
-      </w:r>
-      <w:proofErr w:type="gramEnd"/>
-      <w:r>
-        <w:rPr>
-          <w:lang w:val="en-US" w:eastAsia="en-IL"/>
-        </w:rPr>
-        <w:t xml:space="preserve"> the action is in the bottom center of the screen, with the two buttons being on opposite sides fitting two thumbs.</w:t>
-      </w:r>
-      <w:r>
-        <w:rPr>
-          <w:lang w:val="en-US" w:eastAsia="en-IL"/>
-        </w:rPr>
-        <w:t xml:space="preserve"> However, for the purpose of this test, I assume that it would be tested on a PC screen.</w:t>
-      </w:r>
-    </w:p>
-    <w:p>
-      <w:pPr>
-        <w:jc w:val="both"/>
-        <w:rPr>
-          <w:lang w:val="en-US" w:eastAsia="en-IL"/>
-        </w:rPr>
-      </w:pPr>
-    </w:p>
-    <w:p>
-      <w:pPr>
-        <w:jc w:val="both"/>
-        <w:rPr>
-          <w:lang w:val="en-US" w:eastAsia="en-IL"/>
-        </w:rPr>
-      </w:pPr>
-      <w:r>
-        <w:rPr>
-          <w:lang w:val="en-US" w:eastAsia="en-IL"/>
-        </w:rPr>
-        <w:t>Note: The larger last pulled ball was not yet implemented.</w:t>
-      </w:r>
-    </w:p>
-    <w:p>
-      <w:pPr>
-        <w:jc w:val="both"/>
-        <w:rPr>
-          <w:lang w:val="en-US" w:eastAsia="en-IL"/>
-        </w:rPr>
-      </w:pPr>
-    </w:p>
-    <w:p>
-      <w:pPr>
-        <w:jc w:val="both"/>
-        <w:rPr>
-          <w:lang w:val="en-US" w:eastAsia="en-IL"/>
-        </w:rPr>
-      </w:pPr>
-    </w:p>
-    <w:p>
-      <w:pPr>
-        <w:pStyle w:val="Heading1"/>
-        <w:rPr>
-          <w:lang w:val="en-US"/>
-        </w:rPr>
-      </w:pPr>
-      <w:r>
-        <w:rPr>
-          <w:lang w:val="en-US"/>
-        </w:rPr>
-        <w:t>Out of Scope</w:t>
-      </w:r>
-    </w:p>
-    <w:p>
-      <w:pPr>
-        <w:jc w:val="both"/>
-        <w:rPr>
-          <w:lang w:val="en-US" w:eastAsia="en-IL"/>
-        </w:rPr>
-      </w:pPr>
-      <w:r>
-        <w:rPr>
-          <w:lang w:val="en-US" w:eastAsia="en-IL"/>
-        </w:rPr>
-        <w:t xml:space="preserve">The following features are good to </w:t>
-      </w:r>
-      <w:proofErr w:type="gramStart"/>
-      <w:r>
-        <w:rPr>
-          <w:lang w:val="en-US" w:eastAsia="en-IL"/>
-        </w:rPr>
-        <w:t>have, but</w:t>
-      </w:r>
-      <w:proofErr w:type="gramEnd"/>
-      <w:r>
-        <w:rPr>
-          <w:lang w:val="en-US" w:eastAsia="en-IL"/>
-        </w:rPr>
-        <w:t xml:space="preserve"> are not planned for the current implementation.</w:t>
+        <w:jc w:val="both"/>
+        <w:rPr>
+          <w:lang w:val="en-GB" w:eastAsia="en-IL"/>
+        </w:rPr>
+      </w:pPr>
+    </w:p>
+    <w:p>
+      <w:pPr>
+        <w:jc w:val="both"/>
+        <w:rPr>
+          <w:lang w:val="en-GB" w:eastAsia="en-IL"/>
+        </w:rPr>
+      </w:pPr>
+      <w:r>
+        <w:rPr>
+          <w:lang w:val="en-GB" w:eastAsia="en-IL"/>
+        </w:rPr>
+        <w:t>Powerup abilities:</w:t>
       </w:r>
     </w:p>
     <w:p>
@@ -2748,14 +2757,97 @@
         </w:numPr>
         <w:jc w:val="both"/>
         <w:rPr>
-          <w:lang w:val="en-US" w:eastAsia="en-IL"/>
-        </w:rPr>
-      </w:pPr>
-      <w:r>
-        <w:rPr>
-          <w:lang w:val="en-US" w:eastAsia="en-IL"/>
-        </w:rPr>
-        <w:t>Security/anti cheaters measures.</w:t>
+          <w:lang w:val="en-GB" w:eastAsia="en-IL"/>
+        </w:rPr>
+      </w:pPr>
+      <w:r>
+        <w:rPr>
+          <w:lang w:val="en-GB" w:eastAsia="en-IL"/>
+        </w:rPr>
+        <w:t>There are two different implemented powerups, with the generic implementation to add multiple others</w:t>
+      </w:r>
+      <w:r>
+        <w:rPr>
+          <w:lang w:val="en-GB" w:eastAsia="en-IL"/>
+        </w:rPr>
+        <w:t xml:space="preserve"> (made with a similar design to Strategy design pattern)</w:t>
+      </w:r>
+      <w:r>
+        <w:rPr>
+          <w:lang w:val="en-GB" w:eastAsia="en-IL"/>
+        </w:rPr>
+        <w:t>.</w:t>
+      </w:r>
+    </w:p>
+    <w:p>
+      <w:pPr>
+        <w:pStyle w:val="ListParagraph"/>
+        <w:jc w:val="both"/>
+        <w:rPr>
+          <w:lang w:val="en-GB" w:eastAsia="en-IL"/>
+        </w:rPr>
+      </w:pPr>
+    </w:p>
+    <w:p>
+      <w:pPr>
+        <w:pStyle w:val="ListParagraph"/>
+        <w:numPr>
+          <w:ilvl w:val="1"/>
+          <w:numId w:val="4"/>
+        </w:numPr>
+        <w:jc w:val="both"/>
+        <w:rPr>
+          <w:lang w:val="en-GB" w:eastAsia="en-IL"/>
+        </w:rPr>
+      </w:pPr>
+      <w:r>
+        <w:rPr>
+          <w:lang w:val="en-GB" w:eastAsia="en-IL"/>
+        </w:rPr>
+        <w:t xml:space="preserve">Time </w:t>
+      </w:r>
+      <w:r>
+        <w:rPr>
+          <w:lang w:val="en-GB" w:eastAsia="en-IL"/>
+        </w:rPr>
+        <w:t xml:space="preserve">= </w:t>
+      </w:r>
+      <w:r>
+        <w:rPr>
+          <w:lang w:val="en-GB" w:eastAsia="en-IL"/>
+        </w:rPr>
+        <w:t>adds 10 seconds to the local player’s timer</w:t>
+      </w:r>
+    </w:p>
+    <w:p>
+      <w:pPr>
+        <w:pStyle w:val="ListParagraph"/>
+        <w:numPr>
+          <w:ilvl w:val="1"/>
+          <w:numId w:val="4"/>
+        </w:numPr>
+        <w:jc w:val="both"/>
+        <w:rPr>
+          <w:lang w:val="en-GB" w:eastAsia="en-IL"/>
+        </w:rPr>
+      </w:pPr>
+      <w:r>
+        <w:rPr>
+          <w:lang w:val="en-GB" w:eastAsia="en-IL"/>
+        </w:rPr>
+        <w:t>X2</w:t>
+      </w:r>
+      <w:r>
+        <w:rPr>
+          <w:lang w:val="en-GB" w:eastAsia="en-IL"/>
+        </w:rPr>
+        <w:t xml:space="preserve"> </w:t>
+      </w:r>
+      <w:r>
+        <w:rPr>
+          <w:lang w:val="en-GB" w:eastAsia="en-IL"/>
+        </w:rPr>
+        <w:t>= for the next 10 seconds, all points earned are doubled (powerup is accumulated).</w:t>
       </w:r>
     </w:p>
     <w:p>
@@ -2765,16 +2857,59 @@
           <w:ilvl w:val="0"/>
           <w:numId w:val="4"/>
         </w:numPr>
-        <w:jc w:val="both"/>
-        <w:rPr>
-          <w:lang w:val="en-US" w:eastAsia="en-IL"/>
-        </w:rPr>
-      </w:pPr>
-      <w:r>
-        <w:rPr>
-          <w:lang w:val="en-US" w:eastAsia="en-IL"/>
-        </w:rPr>
-        <w:t>Offline / connectivity issues handling</w:t>
+        <w:rPr>
+          <w:lang w:val="en-GB" w:eastAsia="en-IL"/>
+        </w:rPr>
+      </w:pPr>
+      <w:r>
+        <w:rPr>
+          <w:lang w:val="en-GB" w:eastAsia="en-IL"/>
+        </w:rPr>
+        <w:t>Powerup gains are determined by the speed of the correct clicking as in with the points, with the following rates:</w:t>
+      </w:r>
+    </w:p>
+    <w:p>
+      <w:pPr>
+        <w:pStyle w:val="ListParagraph"/>
+        <w:rPr>
+          <w:rFonts w:ascii="Consolas" w:hAnsi="Consolas" w:cs="Consolas"/>
+          <w:color w:val="000000"/>
+          <w:sz w:val="19"/>
+          <w:szCs w:val="19"/>
+          <w:lang w:val="en-US"/>
+        </w:rPr>
+      </w:pPr>
+      <w:proofErr w:type="spellStart"/>
+      <w:r>
+        <w:rPr>
+          <w:rFonts w:ascii="Consolas" w:hAnsi="Consolas" w:cs="Consolas"/>
+          <w:color w:val="000000"/>
+          <w:sz w:val="19"/>
+          <w:szCs w:val="19"/>
+          <w:lang w:val="en-IL"/>
+        </w:rPr>
+        <w:t>VeryFast</w:t>
+      </w:r>
+      <w:proofErr w:type="spellEnd"/>
+      <w:r>
+        <w:rPr>
+          <w:rFonts w:ascii="Consolas" w:hAnsi="Consolas" w:cs="Consolas"/>
+          <w:color w:val="000000"/>
+          <w:sz w:val="19"/>
+          <w:szCs w:val="19"/>
+          <w:lang w:val="en-IL"/>
+        </w:rPr>
+        <w:t xml:space="preserve"> = 100, Fast = 60, Ok = 30, Slow = 15</w:t>
+      </w:r>
+      <w:r>
+        <w:rPr>
+          <w:rFonts w:ascii="Consolas" w:hAnsi="Consolas" w:cs="Consolas"/>
+          <w:color w:val="000000"/>
+          <w:sz w:val="19"/>
+          <w:szCs w:val="19"/>
+          <w:lang w:val="en-US"/>
+        </w:rPr>
+        <w:t xml:space="preserve"> (out of a filled meter of 100).</w:t>
       </w:r>
     </w:p>
     <w:p>
@@ -2784,28 +2919,290 @@
           <w:ilvl w:val="0"/>
           <w:numId w:val="4"/>
         </w:numPr>
-        <w:jc w:val="both"/>
-        <w:rPr>
-          <w:lang w:val="en-US" w:eastAsia="en-IL"/>
-        </w:rPr>
-      </w:pPr>
-      <w:r>
-        <w:rPr>
-          <w:lang w:val="en-US" w:eastAsia="en-IL"/>
-        </w:rPr>
-        <w:t>Limited to 20 users</w:t>
-      </w:r>
-      <w:r>
-        <w:rPr>
-          <w:lang w:val="en-US" w:eastAsia="en-IL"/>
-        </w:rPr>
-        <w:t xml:space="preserve"> only</w:t>
-      </w:r>
-      <w:r>
-        <w:rPr>
-          <w:lang w:val="en-US" w:eastAsia="en-IL"/>
-        </w:rPr>
-        <w:t xml:space="preserve"> at most on the application (free Photon limitation)</w:t>
+        <w:rPr>
+          <w:rFonts w:ascii="Consolas" w:hAnsi="Consolas" w:cs="Consolas"/>
+          <w:color w:val="000000"/>
+          <w:sz w:val="19"/>
+          <w:szCs w:val="19"/>
+          <w:lang w:val="en-US"/>
+        </w:rPr>
+      </w:pPr>
+      <w:r>
+        <w:rPr>
+          <w:lang w:val="en-GB" w:eastAsia="en-IL"/>
+        </w:rPr>
+        <w:t xml:space="preserve">In addition, the powerup </w:t>
+      </w:r>
+      <w:proofErr w:type="spellStart"/>
+      <w:r>
+        <w:rPr>
+          <w:lang w:val="en-GB" w:eastAsia="en-IL"/>
+        </w:rPr>
+        <w:t>accumliation</w:t>
+      </w:r>
+      <w:proofErr w:type="spellEnd"/>
+      <w:r>
+        <w:rPr>
+          <w:lang w:val="en-GB" w:eastAsia="en-IL"/>
+        </w:rPr>
+        <w:t xml:space="preserve"> is reduced by 25 for clicking on an incorrect tile.</w:t>
+      </w:r>
+      <w:r>
+        <w:rPr>
+          <w:lang w:val="en-GB" w:eastAsia="en-IL"/>
+        </w:rPr>
+        <w:br/>
+      </w:r>
+    </w:p>
+    <w:p>
+      <w:pPr>
+        <w:pStyle w:val="Heading1"/>
+        <w:rPr>
+          <w:lang w:val="en-US"/>
+        </w:rPr>
+      </w:pPr>
+      <w:r>
+        <w:rPr>
+          <w:lang w:val="en-US"/>
+        </w:rPr>
+        <w:t>Termination</w:t>
+      </w:r>
+    </w:p>
+    <w:p>
+      <w:pPr>
+        <w:rPr>
+          <w:lang w:val="en-US" w:eastAsia="en-IL"/>
+        </w:rPr>
+      </w:pPr>
+      <w:r>
+        <w:rPr>
+          <w:lang w:val="en-US" w:eastAsia="en-IL"/>
+        </w:rPr>
+        <w:t>On the game’s end, the above score calculation is sent to the Remote game manager. Optionally, all relevant game data could be sent for future analysis.</w:t>
+      </w:r>
+    </w:p>
+    <w:p>
+      <w:pPr>
+        <w:pStyle w:val="Heading2"/>
+        <w:jc w:val="both"/>
+        <w:rPr>
+          <w:lang w:val="en-US"/>
+        </w:rPr>
+      </w:pPr>
+      <w:r>
+        <w:rPr>
+          <w:lang w:val="en-US"/>
+        </w:rPr>
+        <w:t>Art</w:t>
+      </w:r>
+    </w:p>
+    <w:p>
+      <w:pPr>
+        <w:pStyle w:val="Heading1"/>
+        <w:rPr>
+          <w:lang w:val="en-US"/>
+        </w:rPr>
+      </w:pPr>
+      <w:r>
+        <w:rPr>
+          <w:lang w:val="en-US"/>
+        </w:rPr>
+        <w:t>Art Style</w:t>
+      </w:r>
+    </w:p>
+    <w:p>
+      <w:pPr>
+        <w:jc w:val="both"/>
+        <w:rPr>
+          <w:lang w:val="en-US"/>
+        </w:rPr>
+      </w:pPr>
+      <w:r>
+        <w:rPr>
+          <w:lang w:val="en-US"/>
+        </w:rPr>
+        <w:t xml:space="preserve">As in the original game, </w:t>
+      </w:r>
+      <w:r>
+        <w:rPr>
+          <w:lang w:val="en-US"/>
+        </w:rPr>
+        <w:t>the game should have a</w:t>
+      </w:r>
+      <w:r>
+        <w:rPr>
+          <w:lang w:val="en-US"/>
+        </w:rPr>
+        <w:t xml:space="preserve"> combination of light cyan and light magenta, which are calming colors.</w:t>
+      </w:r>
+    </w:p>
+    <w:p>
+      <w:pPr>
+        <w:pStyle w:val="Heading1"/>
+        <w:rPr>
+          <w:lang w:val="en-US"/>
+        </w:rPr>
+      </w:pPr>
+      <w:r>
+        <w:rPr>
+          <w:lang w:val="en-US"/>
+        </w:rPr>
+        <w:t>UI</w:t>
+      </w:r>
+    </w:p>
+    <w:p>
+      <w:pPr>
+        <w:rPr>
+          <w:lang w:val="en-US" w:eastAsia="en-IL"/>
+        </w:rPr>
+      </w:pPr>
+      <w:r>
+        <w:rPr>
+          <w:lang w:val="en-US" w:eastAsia="en-IL"/>
+        </w:rPr>
+        <w:t>Most of the UI is created on runtime, which allows the most dynamic game changes. Could be done in advance to look nicer.</w:t>
+      </w:r>
+    </w:p>
+    <w:p>
+      <w:pPr>
+        <w:rPr>
+          <w:lang w:val="en-US" w:eastAsia="en-IL"/>
+        </w:rPr>
+      </w:pPr>
+    </w:p>
+    <w:p>
+      <w:pPr>
+        <w:rPr>
+          <w:lang w:val="en-US" w:eastAsia="en-IL"/>
+        </w:rPr>
+      </w:pPr>
+      <w:r>
+        <w:rPr>
+          <w:lang w:val="en-US" w:eastAsia="en-IL"/>
+        </w:rPr>
+        <w:t>Pulled balls have a color indicating their corresponding column</w:t>
+      </w:r>
+      <w:r>
+        <w:rPr>
+          <w:lang w:val="en-US" w:eastAsia="en-IL"/>
+        </w:rPr>
+        <w:t>.</w:t>
+      </w:r>
+      <w:r>
+        <w:rPr>
+          <w:lang w:val="en-US" w:eastAsia="en-IL"/>
+        </w:rPr>
+        <w:br/>
+      </w:r>
+    </w:p>
+    <w:p>
+      <w:pPr>
+        <w:jc w:val="both"/>
+        <w:rPr>
+          <w:lang w:val="en-US" w:eastAsia="en-IL"/>
+        </w:rPr>
+      </w:pPr>
+      <w:r>
+        <w:rPr>
+          <w:lang w:val="en-US" w:eastAsia="en-IL"/>
+        </w:rPr>
+        <w:t xml:space="preserve">The position of the buttons could ease transferring into mobile, as </w:t>
+      </w:r>
+      <w:r>
+        <w:rPr>
+          <w:lang w:val="en-US" w:eastAsia="en-IL"/>
+        </w:rPr>
+        <w:t>most of</w:t>
+      </w:r>
+      <w:r>
+        <w:rPr>
+          <w:lang w:val="en-US" w:eastAsia="en-IL"/>
+        </w:rPr>
+        <w:t xml:space="preserve"> the action is in the bottom center of the screen, with the two buttons being on opposite sides fitting two thumbs.</w:t>
+      </w:r>
+      <w:r>
+        <w:rPr>
+          <w:lang w:val="en-US" w:eastAsia="en-IL"/>
+        </w:rPr>
+        <w:t xml:space="preserve"> However, for the purpose of this test, I assume that it would be tested on a PC screen.</w:t>
+      </w:r>
+    </w:p>
+    <w:p>
+      <w:pPr>
+        <w:jc w:val="both"/>
+        <w:rPr>
+          <w:lang w:val="en-US" w:eastAsia="en-IL"/>
+        </w:rPr>
+      </w:pPr>
+    </w:p>
+    <w:p>
+      <w:pPr>
+        <w:jc w:val="both"/>
+        <w:rPr>
+          <w:lang w:val="en-US" w:eastAsia="en-IL"/>
+        </w:rPr>
+      </w:pPr>
+      <w:r>
+        <w:rPr>
+          <w:lang w:val="en-US" w:eastAsia="en-IL"/>
+        </w:rPr>
+        <w:t>Note: The larger last pulled ball was not yet implemented.</w:t>
+      </w:r>
+    </w:p>
+    <w:p>
+      <w:pPr>
+        <w:jc w:val="both"/>
+        <w:rPr>
+          <w:lang w:val="en-US" w:eastAsia="en-IL"/>
+        </w:rPr>
+      </w:pPr>
+    </w:p>
+    <w:p>
+      <w:pPr>
+        <w:jc w:val="both"/>
+        <w:rPr>
+          <w:lang w:val="en-US" w:eastAsia="en-IL"/>
+        </w:rPr>
+      </w:pPr>
+    </w:p>
+    <w:p>
+      <w:pPr>
+        <w:pStyle w:val="Heading1"/>
+        <w:rPr>
+          <w:lang w:val="en-US"/>
+        </w:rPr>
+      </w:pPr>
+      <w:r>
+        <w:rPr>
+          <w:lang w:val="en-US"/>
+        </w:rPr>
+        <w:t>Out of Scope</w:t>
+      </w:r>
+    </w:p>
+    <w:p>
+      <w:pPr>
+        <w:jc w:val="both"/>
+        <w:rPr>
+          <w:lang w:val="en-US" w:eastAsia="en-IL"/>
+        </w:rPr>
+      </w:pPr>
+      <w:r>
+        <w:rPr>
+          <w:lang w:val="en-US" w:eastAsia="en-IL"/>
+        </w:rPr>
+        <w:t xml:space="preserve">The following features are good to </w:t>
+      </w:r>
+      <w:r>
+        <w:rPr>
+          <w:lang w:val="en-US" w:eastAsia="en-IL"/>
+        </w:rPr>
+        <w:t>have but</w:t>
+      </w:r>
+      <w:r>
+        <w:rPr>
+          <w:lang w:val="en-US" w:eastAsia="en-IL"/>
+        </w:rPr>
+        <w:t xml:space="preserve"> are not planned for the current implementation.</w:t>
       </w:r>
     </w:p>
     <w:p>
@@ -2824,19 +3221,7 @@
         <w:rPr>
           <w:lang w:val="en-US" w:eastAsia="en-IL"/>
         </w:rPr>
-        <w:t xml:space="preserve">The center number should be free from the beginning, </w:t>
-      </w:r>
-      <w:r>
-        <w:rPr>
-          <w:lang w:val="en-US" w:eastAsia="en-IL"/>
-        </w:rPr>
-        <w:t>it is right now a</w:t>
-      </w:r>
-      <w:r>
-        <w:rPr>
-          <w:lang w:val="en-US" w:eastAsia="en-IL"/>
-        </w:rPr>
-        <w:t xml:space="preserve"> standard bingo tile.</w:t>
+        <w:t>Security/anti cheaters measures.</w:t>
       </w:r>
     </w:p>
     <w:p>
@@ -2855,19 +3240,13 @@
         <w:rPr>
           <w:lang w:val="en-US" w:eastAsia="en-IL"/>
         </w:rPr>
-        <w:t>The most recent</w:t>
-      </w:r>
-      <w:r>
-        <w:rPr>
-          <w:lang w:val="en-US" w:eastAsia="en-IL"/>
-        </w:rPr>
-        <w:t>ly</w:t>
-      </w:r>
-      <w:r>
-        <w:rPr>
-          <w:lang w:val="en-US" w:eastAsia="en-IL"/>
-        </w:rPr>
-        <w:t xml:space="preserve"> pulled ball is not bigger or marked differently than the other previously drawn ones.</w:t>
+        <w:t>Offline / connectivity issues handling</w:t>
+      </w:r>
+      <w:r>
+        <w:rPr>
+          <w:lang w:val="en-US" w:eastAsia="en-IL"/>
+        </w:rPr>
+        <w:t xml:space="preserve"> and full testing.</w:t>
       </w:r>
     </w:p>
     <w:p>
@@ -2886,7 +3265,19 @@
         <w:rPr>
           <w:lang w:val="en-US" w:eastAsia="en-IL"/>
         </w:rPr>
-        <w:t>Action should have a more animated feedback, given the time constraints this was considered at a lower priority.</w:t>
+        <w:t>Limited to 20 users</w:t>
+      </w:r>
+      <w:r>
+        <w:rPr>
+          <w:lang w:val="en-US" w:eastAsia="en-IL"/>
+        </w:rPr>
+        <w:t xml:space="preserve"> only</w:t>
+      </w:r>
+      <w:r>
+        <w:rPr>
+          <w:lang w:val="en-US" w:eastAsia="en-IL"/>
+        </w:rPr>
+        <w:t xml:space="preserve"> at most on the application (free Photon limitation)</w:t>
       </w:r>
     </w:p>
     <w:p>
@@ -2905,21 +3296,19 @@
         <w:rPr>
           <w:lang w:val="en-US" w:eastAsia="en-IL"/>
         </w:rPr>
-        <w:t xml:space="preserve">Although the board size and most UI elements are flexible and are generated on runtime, some UI elements such as the size of Tiles are predetermined, </w:t>
-      </w:r>
-      <w:proofErr w:type="gramStart"/>
-      <w:r>
-        <w:rPr>
-          <w:lang w:val="en-US" w:eastAsia="en-IL"/>
-        </w:rPr>
-        <w:t>in order to</w:t>
-      </w:r>
-      <w:proofErr w:type="gramEnd"/>
-      <w:r>
-        <w:rPr>
-          <w:lang w:val="en-US" w:eastAsia="en-IL"/>
-        </w:rPr>
-        <w:t xml:space="preserve"> ensure number readability and location within the tile.</w:t>
+        <w:t xml:space="preserve">The center number should be free from the beginning, </w:t>
+      </w:r>
+      <w:r>
+        <w:rPr>
+          <w:lang w:val="en-US" w:eastAsia="en-IL"/>
+        </w:rPr>
+        <w:t>it is right now a</w:t>
+      </w:r>
+      <w:r>
+        <w:rPr>
+          <w:lang w:val="en-US" w:eastAsia="en-IL"/>
+        </w:rPr>
+        <w:t xml:space="preserve"> standard bingo tile.</w:t>
       </w:r>
     </w:p>
     <w:p>
@@ -2938,7 +3327,19 @@
         <w:rPr>
           <w:lang w:val="en-US" w:eastAsia="en-IL"/>
         </w:rPr>
-        <w:t>Pulled balls could have a color indicating their corresponding column, or an audio feedback for it/ it’s number.</w:t>
+        <w:t>The most recent</w:t>
+      </w:r>
+      <w:r>
+        <w:rPr>
+          <w:lang w:val="en-US" w:eastAsia="en-IL"/>
+        </w:rPr>
+        <w:t>ly</w:t>
+      </w:r>
+      <w:r>
+        <w:rPr>
+          <w:lang w:val="en-US" w:eastAsia="en-IL"/>
+        </w:rPr>
+        <w:t xml:space="preserve"> pulled ball is not bigger or marked differently than the other previously drawn ones.</w:t>
       </w:r>
     </w:p>
     <w:p>
@@ -2957,6 +3358,77 @@
         <w:rPr>
           <w:lang w:val="en-US" w:eastAsia="en-IL"/>
         </w:rPr>
+        <w:t>Action should have a more animated feedback, given the time constraints this was considered at a lower priority.</w:t>
+      </w:r>
+    </w:p>
+    <w:p>
+      <w:pPr>
+        <w:pStyle w:val="ListParagraph"/>
+        <w:numPr>
+          <w:ilvl w:val="0"/>
+          <w:numId w:val="4"/>
+        </w:numPr>
+        <w:jc w:val="both"/>
+        <w:rPr>
+          <w:lang w:val="en-US" w:eastAsia="en-IL"/>
+        </w:rPr>
+      </w:pPr>
+      <w:r>
+        <w:rPr>
+          <w:lang w:val="en-US" w:eastAsia="en-IL"/>
+        </w:rPr>
+        <w:t xml:space="preserve">Although the board size and most UI elements are flexible and are generated on runtime, some UI elements such as the size of Tiles are predetermined, </w:t>
+      </w:r>
+      <w:proofErr w:type="gramStart"/>
+      <w:r>
+        <w:rPr>
+          <w:lang w:val="en-US" w:eastAsia="en-IL"/>
+        </w:rPr>
+        <w:t>in order to</w:t>
+      </w:r>
+      <w:proofErr w:type="gramEnd"/>
+      <w:r>
+        <w:rPr>
+          <w:lang w:val="en-US" w:eastAsia="en-IL"/>
+        </w:rPr>
+        <w:t xml:space="preserve"> ensure number readability and location within the tile.</w:t>
+      </w:r>
+    </w:p>
+    <w:p>
+      <w:pPr>
+        <w:pStyle w:val="ListParagraph"/>
+        <w:numPr>
+          <w:ilvl w:val="0"/>
+          <w:numId w:val="4"/>
+        </w:numPr>
+        <w:jc w:val="both"/>
+        <w:rPr>
+          <w:lang w:val="en-US" w:eastAsia="en-IL"/>
+        </w:rPr>
+      </w:pPr>
+      <w:r>
+        <w:rPr>
+          <w:lang w:val="en-US" w:eastAsia="en-IL"/>
+        </w:rPr>
+        <w:t>A UML diagram could have upgraded this document, however due to time limitations it wasn’t made.</w:t>
+      </w:r>
+    </w:p>
+    <w:p>
+      <w:pPr>
+        <w:pStyle w:val="ListParagraph"/>
+        <w:numPr>
+          <w:ilvl w:val="0"/>
+          <w:numId w:val="4"/>
+        </w:numPr>
+        <w:jc w:val="both"/>
+        <w:rPr>
+          <w:lang w:val="en-US" w:eastAsia="en-IL"/>
+        </w:rPr>
+      </w:pPr>
+      <w:r>
+        <w:rPr>
+          <w:lang w:val="en-US" w:eastAsia="en-IL"/>
+        </w:rPr>
         <w:t xml:space="preserve">Should consider implementing an algorithm that verifies the player receives higher chances of receiving a useful ball, </w:t>
       </w:r>
       <w:proofErr w:type="gramStart"/>
@@ -2984,6 +3456,25 @@
           <w:lang w:val="en-US" w:eastAsia="en-IL"/>
         </w:rPr>
         <w:t>.</w:t>
+      </w:r>
+    </w:p>
+    <w:p>
+      <w:pPr>
+        <w:pStyle w:val="ListParagraph"/>
+        <w:numPr>
+          <w:ilvl w:val="0"/>
+          <w:numId w:val="4"/>
+        </w:numPr>
+        <w:jc w:val="both"/>
+        <w:rPr>
+          <w:lang w:val="en-US" w:eastAsia="en-IL"/>
+        </w:rPr>
+      </w:pPr>
+      <w:r>
+        <w:rPr>
+          <w:lang w:val="en-US" w:eastAsia="en-IL"/>
+        </w:rPr>
+        <w:t>The UI elements and overall look could be improved, especially the sharpness of the UI elements on a full screen.</w:t>
       </w:r>
     </w:p>
     <w:p>
@@ -3747,10 +4238,10 @@
                     <pic:cNvPicPr/>
                   </pic:nvPicPr>
                   <pic:blipFill>
-                    <a:blip r:embed="rId10">
+                    <a:blip r:embed="rId11">
                       <a:extLst>
                         <a:ext uri="{96DAC541-7B7A-43D3-8B79-37D633B846F1}">
-                          <asvg:svgBlip xmlns:asvg="http://schemas.microsoft.com/office/drawing/2016/SVG/main" r:embed="rId11"/>
+                          <asvg:svgBlip xmlns:asvg="http://schemas.microsoft.com/office/drawing/2016/SVG/main" r:embed="rId12"/>
                         </a:ext>
                       </a:extLst>
                     </a:blip>
@@ -4724,7 +5215,7 @@
                     </pic:cNvPicPr>
                   </pic:nvPicPr>
                   <pic:blipFill>
-                    <a:blip r:embed="rId12">
+                    <a:blip r:embed="rId13">
                       <a:extLst>
                         <a:ext uri="{28A0092B-C50C-407E-A947-70E740481C1C}">
                           <a14:useLocalDpi xmlns:a14="http://schemas.microsoft.com/office/drawing/2010/main" val="0"/>
@@ -4790,7 +5281,7 @@
                     </pic:cNvPicPr>
                   </pic:nvPicPr>
                   <pic:blipFill>
-                    <a:blip r:embed="rId13">
+                    <a:blip r:embed="rId14">
                       <a:extLst>
                         <a:ext uri="{28A0092B-C50C-407E-A947-70E740481C1C}">
                           <a14:useLocalDpi xmlns:a14="http://schemas.microsoft.com/office/drawing/2010/main" val="0"/>
@@ -4863,7 +5354,7 @@
                     </pic:cNvPicPr>
                   </pic:nvPicPr>
                   <pic:blipFill>
-                    <a:blip r:embed="rId14" cstate="print">
+                    <a:blip r:embed="rId15" cstate="print">
                       <a:extLst>
                         <a:ext uri="{28A0092B-C50C-407E-A947-70E740481C1C}">
                           <a14:useLocalDpi xmlns:a14="http://schemas.microsoft.com/office/drawing/2010/main" val="0"/>
@@ -5485,6 +5976,14 @@
     <w:abstractNumId w:val="1"/>
   </w:num>
 </w:numbering>
+</file>
+
+<file path=word/people.xml><?xml version="1.0" encoding="utf-8"?>
+<w15:people xmlns:wpc="http://schemas.microsoft.com/office/word/2010/wordprocessingCanvas" xmlns:cx="http://schemas.microsoft.com/office/drawing/2014/chartex" xmlns:cx1="http://schemas.microsoft.com/office/drawing/2015/9/8/chartex" xmlns:cx2="http://schemas.microsoft.com/office/drawing/2015/10/21/chartex" xmlns:cx3="http://schemas.microsoft.com/office/drawing/2016/5/9/chartex" xmlns:cx4="http://schemas.microsoft.com/office/drawing/2016/5/10/chartex" xmlns:cx5="http://schemas.microsoft.com/office/drawing/2016/5/11/chartex" xmlns:cx6="http://schemas.microsoft.com/office/drawing/2016/5/12/chartex" xmlns:cx7="http://schemas.microsoft.com/office/drawing/2016/5/13/chartex" xmlns:cx8="http://schemas.microsoft.com/office/drawing/2016/5/14/chartex" xmlns:mc="http://schemas.openxmlformats.org/markup-compatibility/2006" xmlns:aink="http://schemas.microsoft.com/office/drawing/2016/ink" xmlns:am3d="http://schemas.microsoft.com/office/drawing/2017/model3d" xmlns:o="urn:schemas-microsoft-com:office:office" xmlns:r="http://schemas.openxmlformats.org/officeDocument/2006/relationships" xmlns:m="http://schemas.openxmlformats.org/officeDocument/2006/math" xmlns:v="urn:schemas-microsoft-com:vml" xmlns:wp14="http://schemas.microsoft.com/office/word/2010/wordprocessingDrawing" xmlns:wp="http://schemas.openxmlformats.org/drawingml/2006/wordprocessingDrawing" xmlns:w10="urn:schemas-microsoft-com:office:word" xmlns:w="http://schemas.openxmlformats.org/wordprocessingml/2006/main" xmlns:w14="http://schemas.microsoft.com/office/word/2010/wordml" xmlns:w15="http://schemas.microsoft.com/office/word/2012/wordml" xmlns:w16cex="http://schemas.microsoft.com/office/word/2018/wordml/cex" xmlns:w16cid="http://schemas.microsoft.com/office/word/2016/wordml/cid" xmlns:w16="http://schemas.microsoft.com/office/word/2018/wordml" xmlns:w16sdtdh="http://schemas.microsoft.com/office/word/2020/wordml/sdtdatahash" xmlns:w16se="http://schemas.microsoft.com/office/word/2015/wordml/symex" xmlns:wpg="http://schemas.microsoft.com/office/word/2010/wordprocessingGroup" xmlns:wpi="http://schemas.microsoft.com/office/word/2010/wordprocessingInk" xmlns:wne="http://schemas.microsoft.com/office/word/2006/wordml" xmlns:wps="http://schemas.microsoft.com/office/word/2010/wordprocessingShape" mc:Ignorable="w14 w15 w16se w16cid w16 w16cex w16sdtdh wp14">
+  <w15:person w15:author="Barak Katz">
+    <w15:presenceInfo w15:providerId="Windows Live" w15:userId="6af0ef6de0f48e45"/>
+  </w15:person>
+</w15:people>
 </file>
 
 <file path=word/styles.xml><?xml version="1.0" encoding="utf-8"?>
@@ -7636,7 +8135,7 @@
   <dgm:whole/>
   <dgm:extLst>
     <a:ext uri="http://schemas.microsoft.com/office/drawing/2008/diagram">
-      <dsp:dataModelExt xmlns:dsp="http://schemas.microsoft.com/office/drawing/2008/diagram" relId="rId9" minVer="http://schemas.openxmlformats.org/drawingml/2006/diagram"/>
+      <dsp:dataModelExt xmlns:dsp="http://schemas.microsoft.com/office/drawing/2008/diagram" relId="rId10" minVer="http://schemas.openxmlformats.org/drawingml/2006/diagram"/>
     </a:ext>
   </dgm:extLst>
 </dgm:dataModel>
@@ -10448,4 +10947,16 @@
     </a:ext>
   </a:extLst>
 </a:theme>
+</file>
+
+<file path=customXml/item1.xml><?xml version="1.0" encoding="utf-8"?>
+<b:Sources xmlns:b="http://schemas.openxmlformats.org/officeDocument/2006/bibliography" xmlns="http://schemas.openxmlformats.org/officeDocument/2006/bibliography" SelectedStyle="\APASixthEditionOfficeOnline.xsl" StyleName="APA" Version="6"/>
+</file>
+
+<file path=customXml/itemProps1.xml><?xml version="1.0" encoding="utf-8"?>
+<ds:datastoreItem xmlns:ds="http://schemas.openxmlformats.org/officeDocument/2006/customXml" ds:itemID="{97B095D9-6197-4F3D-B253-8F86030A0891}">
+  <ds:schemaRefs>
+    <ds:schemaRef ds:uri="http://schemas.openxmlformats.org/officeDocument/2006/bibliography"/>
+  </ds:schemaRefs>
+</ds:datastoreItem>
 </file>
</xml_diff>